<commit_message>
Fixed minor formatting issues
</commit_message>
<xml_diff>
--- a/Docs/Introduction/Introduction.docx
+++ b/Docs/Introduction/Introduction.docx
@@ -4,7 +4,7 @@
   <w:body>
     <w:p>
       <w:pPr>
-        <w:pStyle w:val="Ttulo1"/>
+        <w:pStyle w:val="Heading1"/>
         <w:bidi w:val="0"/>
         <w:spacing w:before="240" w:after="120"/>
         <w:jc w:val="left"/>
@@ -27,7 +27,7 @@
     </w:p>
     <w:p>
       <w:pPr>
-        <w:pStyle w:val="Cuerpodetexto"/>
+        <w:pStyle w:val="TextBody"/>
         <w:bidi w:val="0"/>
         <w:jc w:val="both"/>
         <w:rPr>
@@ -65,12 +65,132 @@
           <w:shd w:fill="auto" w:val="clear"/>
           <w:lang w:val="en-US"/>
         </w:rPr>
-        <w:t>This section serves as a small introduction to our project, which is video-game called “Dragon Boat Racing” as specified by our dear client Mr. Javier Cámara. Dragon Boat Racing is a 2D, single-player game that will be developed for the PC platform using the Java programming language.</w:t>
-      </w:r>
-    </w:p>
-    <w:p>
-      <w:pPr>
-        <w:pStyle w:val="Cuerpodetexto"/>
+        <w:t xml:space="preserve">This section serves as a small introduction to our project, which is video-game called “Dragon Boat Racing” as specified by our dear client Mr. Javier Cámara. Dragon Boat Racing is a 2D, single-player game that will be developed for the PC platform using the Java programming language. </w:t>
+      </w:r>
+    </w:p>
+    <w:p>
+      <w:pPr>
+        <w:pStyle w:val="TextBody"/>
+        <w:bidi w:val="0"/>
+        <w:jc w:val="both"/>
+        <w:rPr>
+          <w:rFonts w:ascii="Liberation Serif" w:hAnsi="Liberation Serif"/>
+          <w:b w:val="false"/>
+          <w:i w:val="false"/>
+          <w:caps w:val="false"/>
+          <w:smallCaps w:val="false"/>
+          <w:strike w:val="false"/>
+          <w:dstrike w:val="false"/>
+          <w:color w:val="000000"/>
+          <w:sz w:val="24"/>
+          <w:szCs w:val="24"/>
+          <w:u w:val="none"/>
+          <w:effect w:val="none"/>
+          <w:shd w:fill="auto" w:val="clear"/>
+          <w:lang w:val="en-US"/>
+        </w:rPr>
+      </w:pPr>
+      <w:r>
+        <w:rPr>
+          <w:b w:val="false"/>
+          <w:i w:val="false"/>
+          <w:caps w:val="false"/>
+          <w:smallCaps w:val="false"/>
+          <w:strike w:val="false"/>
+          <w:dstrike w:val="false"/>
+          <w:color w:val="000000"/>
+          <w:sz w:val="24"/>
+          <w:szCs w:val="24"/>
+          <w:u w:val="none"/>
+          <w:effect w:val="none"/>
+          <w:shd w:fill="auto" w:val="clear"/>
+          <w:lang w:val="en-US"/>
+        </w:rPr>
+        <w:t xml:space="preserve">For the gameplay aspects, Dragon Boat Racing is an adventure game where the player will experience the rush of competition, the excitement of power-ups, the satisfaction of overcoming obstacles and most importantly glory after winning a race. It will consist of different levels, each one with increased difficulty and having a unique scenery. Players will have the ability to customize their boat’s appearance, and choose from boats with different stats to match their play-style. </w:t>
+      </w:r>
+    </w:p>
+    <w:p>
+      <w:pPr>
+        <w:pStyle w:val="TextBody"/>
+        <w:bidi w:val="0"/>
+        <w:jc w:val="both"/>
+        <w:rPr>
+          <w:rFonts w:ascii="Liberation Serif" w:hAnsi="Liberation Serif"/>
+          <w:b w:val="false"/>
+          <w:i w:val="false"/>
+          <w:caps w:val="false"/>
+          <w:smallCaps w:val="false"/>
+          <w:strike w:val="false"/>
+          <w:dstrike w:val="false"/>
+          <w:color w:val="000000"/>
+          <w:sz w:val="24"/>
+          <w:szCs w:val="24"/>
+          <w:u w:val="none"/>
+          <w:effect w:val="none"/>
+          <w:shd w:fill="auto" w:val="clear"/>
+          <w:lang w:val="en-US"/>
+        </w:rPr>
+      </w:pPr>
+      <w:r>
+        <w:rPr>
+          <w:b w:val="false"/>
+          <w:i w:val="false"/>
+          <w:caps w:val="false"/>
+          <w:smallCaps w:val="false"/>
+          <w:strike w:val="false"/>
+          <w:dstrike w:val="false"/>
+          <w:color w:val="000000"/>
+          <w:sz w:val="24"/>
+          <w:szCs w:val="24"/>
+          <w:u w:val="none"/>
+          <w:effect w:val="none"/>
+          <w:shd w:fill="auto" w:val="clear"/>
+          <w:lang w:val="en-US"/>
+        </w:rPr>
+        <w:t>Every race is an adrenaline-fueled test of skill and strategy as it takes great skill for a player to control their boat in the lane and defeat their opponents. The game’s mechanics are basic but yet very exciting. Leaving the lane penalizes you making it harder for you to win the race and colliding with obstacles eventually results in the sinking of your boat. It is here that the game will give less skilled players a chance to play a simple “Simon-says” mini-game to repair and revive their boat. The different power-ups make the experience more exciting, enjoyable and dynamic.</w:t>
+      </w:r>
+    </w:p>
+    <w:p>
+      <w:pPr>
+        <w:pStyle w:val="Normal"/>
+        <w:bidi w:val="0"/>
+        <w:jc w:val="both"/>
+        <w:rPr>
+          <w:rFonts w:ascii="Liberation Serif" w:hAnsi="Liberation Serif"/>
+          <w:sz w:val="24"/>
+          <w:szCs w:val="24"/>
+          <w:lang w:val="en-US"/>
+        </w:rPr>
+      </w:pPr>
+      <w:r>
+        <w:rPr>
+          <w:sz w:val="24"/>
+          <w:szCs w:val="24"/>
+          <w:lang w:val="en-US"/>
+        </w:rPr>
+      </w:r>
+    </w:p>
+    <w:p>
+      <w:pPr>
+        <w:pStyle w:val="Heading2"/>
+        <w:bidi w:val="0"/>
+        <w:jc w:val="left"/>
+        <w:rPr>
+          <w:lang w:val="en-US"/>
+        </w:rPr>
+      </w:pPr>
+      <w:bookmarkStart w:id="1" w:name="docs-internal-guid-fddebc23-7fff-7430-e5"/>
+      <w:bookmarkEnd w:id="1"/>
+      <w:r>
+        <w:rPr>
+          <w:lang w:val="en-US"/>
+        </w:rPr>
+        <w:t>1.2 Software Tools</w:t>
+      </w:r>
+    </w:p>
+    <w:p>
+      <w:pPr>
+        <w:pStyle w:val="TextBody"/>
         <w:bidi w:val="0"/>
         <w:spacing w:lineRule="auto" w:line="331" w:before="0" w:after="0"/>
         <w:jc w:val="both"/>
@@ -83,36 +203,50 @@
           <w:strike w:val="false"/>
           <w:dstrike w:val="false"/>
           <w:color w:val="000000"/>
-          <w:sz w:val="24"/>
-          <w:szCs w:val="24"/>
-          <w:u w:val="none"/>
-          <w:effect w:val="none"/>
-          <w:shd w:fill="auto" w:val="clear"/>
-          <w:lang w:val="en-US"/>
-        </w:rPr>
-      </w:pPr>
-      <w:r>
-        <w:rPr>
-          <w:b w:val="false"/>
-          <w:i w:val="false"/>
-          <w:caps w:val="false"/>
-          <w:smallCaps w:val="false"/>
-          <w:strike w:val="false"/>
-          <w:dstrike w:val="false"/>
-          <w:color w:val="000000"/>
-          <w:sz w:val="24"/>
-          <w:szCs w:val="24"/>
-          <w:u w:val="none"/>
-          <w:effect w:val="none"/>
-          <w:shd w:fill="auto" w:val="clear"/>
-          <w:lang w:val="en-US"/>
-        </w:rPr>
-        <w:t>For the gameplay aspects, Dragon Boat Racing is an adventure game where the player will experience the rush of competition, the excitement of power-ups, the satisfaction of overcoming obstacles and most importantly glory after winning a race. It will consist of different levels, each one with increased difficulty and having a unique scenery. Players will have the ability to customize their boat’s appearance, and choose from boats with different stats to match their play-style.</w:t>
-      </w:r>
-    </w:p>
-    <w:p>
-      <w:pPr>
-        <w:pStyle w:val="Cuerpodetexto"/>
+          <w:sz w:val="22"/>
+          <w:u w:val="none"/>
+          <w:effect w:val="none"/>
+          <w:shd w:fill="auto" w:val="clear"/>
+          <w:lang w:val="en-US"/>
+        </w:rPr>
+      </w:pPr>
+      <w:r>
+        <w:rPr>
+          <w:b w:val="false"/>
+          <w:i w:val="false"/>
+          <w:caps w:val="false"/>
+          <w:smallCaps w:val="false"/>
+          <w:strike w:val="false"/>
+          <w:dstrike w:val="false"/>
+          <w:color w:val="000000"/>
+          <w:sz w:val="22"/>
+          <w:u w:val="none"/>
+          <w:effect w:val="none"/>
+          <w:shd w:fill="auto" w:val="clear"/>
+          <w:lang w:val="en-US"/>
+        </w:rPr>
+        <w:t>Every project and team needs different tools. Some tools are more suitable for the job than others. Here we will list the tools that we have chosen for our Dragon Boat Racing project after carefully looking at all the options, consulting with different team members and of course making sure that they are the best tools for the job.</w:t>
+      </w:r>
+    </w:p>
+    <w:p>
+      <w:pPr>
+        <w:pStyle w:val="Heading3"/>
+        <w:bidi w:val="0"/>
+        <w:jc w:val="left"/>
+        <w:rPr>
+          <w:lang w:val="en-US"/>
+        </w:rPr>
+      </w:pPr>
+      <w:r>
+        <w:rPr>
+          <w:lang w:val="en-US"/>
+        </w:rPr>
+        <w:t>1.2.1 Communication software</w:t>
+      </w:r>
+    </w:p>
+    <w:p>
+      <w:pPr>
+        <w:pStyle w:val="TextBody"/>
         <w:bidi w:val="0"/>
         <w:spacing w:lineRule="auto" w:line="331" w:before="0" w:after="0"/>
         <w:jc w:val="both"/>
@@ -125,142 +259,6 @@
           <w:strike w:val="false"/>
           <w:dstrike w:val="false"/>
           <w:color w:val="000000"/>
-          <w:sz w:val="24"/>
-          <w:szCs w:val="24"/>
-          <w:u w:val="none"/>
-          <w:effect w:val="none"/>
-          <w:shd w:fill="auto" w:val="clear"/>
-          <w:lang w:val="en-US"/>
-        </w:rPr>
-      </w:pPr>
-      <w:r>
-        <w:rPr>
-          <w:b w:val="false"/>
-          <w:i w:val="false"/>
-          <w:caps w:val="false"/>
-          <w:smallCaps w:val="false"/>
-          <w:strike w:val="false"/>
-          <w:dstrike w:val="false"/>
-          <w:color w:val="000000"/>
-          <w:sz w:val="24"/>
-          <w:szCs w:val="24"/>
-          <w:u w:val="none"/>
-          <w:effect w:val="none"/>
-          <w:shd w:fill="auto" w:val="clear"/>
-          <w:lang w:val="en-US"/>
-        </w:rPr>
-        <w:t>Every race is an adrenaline-fueled test of skill and strategy as it takes great skill for a player to control their boat in the lane and defeat their opponents. The game’s mechanics are basic but yet very exciting. Leaving the lane penalizes you making it harder for you to win the race and colliding with obstacles eventually results in the sinking of your boat. It is here that the game will give less skilled players a chance to play a simple “Simon-says” mini-game to repair and revive their boat. The different power-ups make the experience more exciting, enjoyable and dynamic.</w:t>
-      </w:r>
-    </w:p>
-    <w:p>
-      <w:pPr>
-        <w:pStyle w:val="Normal"/>
-        <w:bidi w:val="0"/>
-        <w:jc w:val="both"/>
-        <w:rPr>
-          <w:rFonts w:ascii="Liberation Serif" w:hAnsi="Liberation Serif"/>
-          <w:sz w:val="24"/>
-          <w:szCs w:val="24"/>
-          <w:lang w:val="en-US"/>
-        </w:rPr>
-      </w:pPr>
-      <w:r>
-        <w:rPr>
-          <w:sz w:val="24"/>
-          <w:szCs w:val="24"/>
-          <w:lang w:val="en-US"/>
-        </w:rPr>
-      </w:r>
-    </w:p>
-    <w:p>
-      <w:pPr>
-        <w:pStyle w:val="Ttulo2"/>
-        <w:bidi w:val="0"/>
-        <w:jc w:val="left"/>
-        <w:rPr>
-          <w:lang w:val="en-US"/>
-        </w:rPr>
-      </w:pPr>
-      <w:bookmarkStart w:id="1" w:name="docs-internal-guid-fddebc23-7fff-7430-e5"/>
-      <w:bookmarkEnd w:id="1"/>
-      <w:r>
-        <w:rPr>
-          <w:lang w:val="en-US"/>
-        </w:rPr>
-        <w:t>1.2 Software Tools</w:t>
-      </w:r>
-    </w:p>
-    <w:p>
-      <w:pPr>
-        <w:pStyle w:val="Cuerpodetexto"/>
-        <w:bidi w:val="0"/>
-        <w:spacing w:lineRule="auto" w:line="331" w:before="0" w:after="0"/>
-        <w:jc w:val="both"/>
-        <w:rPr>
-          <w:rFonts w:ascii="Liberation Serif" w:hAnsi="Liberation Serif"/>
-          <w:b w:val="false"/>
-          <w:i w:val="false"/>
-          <w:caps w:val="false"/>
-          <w:smallCaps w:val="false"/>
-          <w:strike w:val="false"/>
-          <w:dstrike w:val="false"/>
-          <w:color w:val="000000"/>
-          <w:sz w:val="22"/>
-          <w:u w:val="none"/>
-          <w:effect w:val="none"/>
-          <w:shd w:fill="auto" w:val="clear"/>
-          <w:lang w:val="en-US"/>
-        </w:rPr>
-      </w:pPr>
-      <w:r>
-        <w:rPr>
-          <w:b w:val="false"/>
-          <w:i w:val="false"/>
-          <w:caps w:val="false"/>
-          <w:smallCaps w:val="false"/>
-          <w:strike w:val="false"/>
-          <w:dstrike w:val="false"/>
-          <w:color w:val="000000"/>
-          <w:sz w:val="22"/>
-          <w:u w:val="none"/>
-          <w:effect w:val="none"/>
-          <w:shd w:fill="auto" w:val="clear"/>
-          <w:lang w:val="en-US"/>
-        </w:rPr>
-        <w:t>Every project and team needs different tools. Some tools are more suitable for the job than others. Here we will list the tools that we have chosen for our Dragon Boat Racing project after carefully looking at all the options, consulting with different team members and of course making sure that they are the best tools for the job.</w:t>
-      </w:r>
-    </w:p>
-    <w:p>
-      <w:pPr>
-        <w:pStyle w:val="Ttulo3"/>
-        <w:bidi w:val="0"/>
-        <w:jc w:val="left"/>
-        <w:rPr>
-          <w:lang w:val="en-US"/>
-        </w:rPr>
-      </w:pPr>
-      <w:r>
-        <w:rPr>
-          <w:lang w:val="en-US"/>
-        </w:rPr>
-        <w:t>1.2.1 Communication software</w:t>
-      </w:r>
-    </w:p>
-    <w:p>
-      <w:pPr>
-        <w:pStyle w:val="Cuerpodetexto"/>
-        <w:bidi w:val="0"/>
-        <w:spacing w:lineRule="auto" w:line="331" w:before="0" w:after="0"/>
-        <w:jc w:val="both"/>
-        <w:rPr>
-          <w:rFonts w:ascii="Liberation Serif" w:hAnsi="Liberation Serif"/>
-          <w:b w:val="false"/>
-          <w:i w:val="false"/>
-          <w:caps w:val="false"/>
-          <w:smallCaps w:val="false"/>
-          <w:strike w:val="false"/>
-          <w:dstrike w:val="false"/>
-          <w:color w:val="000000"/>
           <w:sz w:val="22"/>
           <w:u w:val="none"/>
           <w:effect w:val="none"/>
@@ -288,7 +286,7 @@
     </w:p>
     <w:p>
       <w:pPr>
-        <w:pStyle w:val="Cuerpodetexto"/>
+        <w:pStyle w:val="TextBody"/>
         <w:numPr>
           <w:ilvl w:val="0"/>
           <w:numId w:val="2"/>
@@ -338,7 +336,7 @@
     </w:p>
     <w:p>
       <w:pPr>
-        <w:pStyle w:val="Cuerpodetexto"/>
+        <w:pStyle w:val="TextBody"/>
         <w:numPr>
           <w:ilvl w:val="0"/>
           <w:numId w:val="2"/>
@@ -422,7 +420,7 @@
     </w:p>
     <w:p>
       <w:pPr>
-        <w:pStyle w:val="Ttulo3"/>
+        <w:pStyle w:val="Heading3"/>
         <w:bidi w:val="0"/>
         <w:jc w:val="left"/>
         <w:rPr>
@@ -438,7 +436,7 @@
     </w:p>
     <w:p>
       <w:pPr>
-        <w:pStyle w:val="Cuerpodetexto"/>
+        <w:pStyle w:val="TextBody"/>
         <w:bidi w:val="0"/>
         <w:spacing w:lineRule="auto" w:line="331" w:before="0" w:after="0"/>
         <w:jc w:val="both"/>
@@ -478,7 +476,7 @@
     </w:p>
     <w:p>
       <w:pPr>
-        <w:pStyle w:val="Cuerpodetexto"/>
+        <w:pStyle w:val="TextBody"/>
         <w:numPr>
           <w:ilvl w:val="0"/>
           <w:numId w:val="3"/>
@@ -540,7 +538,7 @@
     </w:p>
     <w:p>
       <w:pPr>
-        <w:pStyle w:val="Ttulo3"/>
+        <w:pStyle w:val="Heading3"/>
         <w:bidi w:val="0"/>
         <w:jc w:val="left"/>
         <w:rPr>
@@ -556,7 +554,7 @@
     </w:p>
     <w:p>
       <w:pPr>
-        <w:pStyle w:val="Cuerpodetexto"/>
+        <w:pStyle w:val="TextBody"/>
         <w:bidi w:val="0"/>
         <w:spacing w:lineRule="auto" w:line="331" w:before="0" w:after="0"/>
         <w:jc w:val="both"/>
@@ -596,7 +594,7 @@
     </w:p>
     <w:p>
       <w:pPr>
-        <w:pStyle w:val="Cuerpodetexto"/>
+        <w:pStyle w:val="TextBody"/>
         <w:numPr>
           <w:ilvl w:val="0"/>
           <w:numId w:val="4"/>
@@ -607,7 +605,6 @@
         <w:rPr>
           <w:rFonts w:ascii="Liberation Serif" w:hAnsi="Liberation Serif"/>
           <w:b/>
-          <w:b/>
           <w:bCs/>
           <w:i w:val="false"/>
           <w:caps w:val="false"/>
@@ -698,7 +695,7 @@
     </w:p>
     <w:p>
       <w:pPr>
-        <w:pStyle w:val="Cuerpodetexto"/>
+        <w:pStyle w:val="TextBody"/>
         <w:numPr>
           <w:ilvl w:val="0"/>
           <w:numId w:val="4"/>
@@ -798,7 +795,7 @@
     </w:p>
     <w:p>
       <w:pPr>
-        <w:pStyle w:val="Ttulo3"/>
+        <w:pStyle w:val="Heading3"/>
         <w:bidi w:val="0"/>
         <w:jc w:val="left"/>
         <w:rPr>
@@ -814,7 +811,7 @@
     </w:p>
     <w:p>
       <w:pPr>
-        <w:pStyle w:val="Cuerpodetexto"/>
+        <w:pStyle w:val="TextBody"/>
         <w:bidi w:val="0"/>
         <w:spacing w:lineRule="auto" w:line="331" w:before="0" w:after="0"/>
         <w:jc w:val="both"/>
@@ -854,7 +851,7 @@
     </w:p>
     <w:p>
       <w:pPr>
-        <w:pStyle w:val="Cuerpodetexto"/>
+        <w:pStyle w:val="TextBody"/>
         <w:numPr>
           <w:ilvl w:val="0"/>
           <w:numId w:val="5"/>
@@ -911,46 +908,12 @@
           <w:shd w:fill="auto" w:val="clear"/>
           <w:lang w:val="en-US"/>
         </w:rPr>
-        <w:t xml:space="preserve"> is versatile tool for UML diagramming and requirements definition. It offers a user-friendly interfa</w:t>
-      </w:r>
-      <w:r>
-        <w:rPr>
-          <w:b w:val="false"/>
-          <w:i w:val="false"/>
-          <w:caps w:val="false"/>
-          <w:smallCaps w:val="false"/>
-          <w:strike w:val="false"/>
-          <w:dstrike w:val="false"/>
-          <w:color w:val="000000"/>
-          <w:sz w:val="22"/>
-          <w:u w:val="none"/>
-          <w:effect w:val="none"/>
-          <w:shd w:fill="auto" w:val="clear"/>
-          <w:lang w:val="en-US"/>
-        </w:rPr>
-        <w:softHyphen/>
-      </w:r>
-      <w:r>
-        <w:rPr>
-          <w:b w:val="false"/>
-          <w:i w:val="false"/>
-          <w:caps w:val="false"/>
-          <w:smallCaps w:val="false"/>
-          <w:strike w:val="false"/>
-          <w:dstrike w:val="false"/>
-          <w:color w:val="000000"/>
-          <w:sz w:val="22"/>
-          <w:u w:val="none"/>
-          <w:effect w:val="none"/>
-          <w:shd w:fill="auto" w:val="clear"/>
-          <w:lang w:val="en-US"/>
-        </w:rPr>
-        <w:t>ce and a wide range of features for creating diagrams like use case, class, and sequence diagrams. Facilitating collaborative design and analysis, it ensures efficient communication and alignment of design concepts between us and our client, Mr Cámara. It is simply put ideal in our case of agile development.</w:t>
-      </w:r>
-    </w:p>
-    <w:p>
-      <w:pPr>
-        <w:pStyle w:val="Cuerpodetexto"/>
+        <w:t xml:space="preserve"> is versatile tool for UML diagramming and requirements definition. It offers a user-friendly interface and a wide range of features for creating diagrams like use case, class, and sequence diagrams. Facilitating collaborative design and analysis, it ensures efficient communication and alignment of design concepts between us and our client, Mr Cámara. It is simply put ideal in our case of agile development.</w:t>
+      </w:r>
+    </w:p>
+    <w:p>
+      <w:pPr>
+        <w:pStyle w:val="TextBody"/>
         <w:numPr>
           <w:ilvl w:val="0"/>
           <w:numId w:val="5"/>
@@ -961,6 +924,22 @@
         <w:rPr>
           <w:rFonts w:ascii="Liberation Serif" w:hAnsi="Liberation Serif"/>
           <w:b/>
+          <w:bCs/>
+          <w:i w:val="false"/>
+          <w:caps w:val="false"/>
+          <w:smallCaps w:val="false"/>
+          <w:strike w:val="false"/>
+          <w:dstrike w:val="false"/>
+          <w:color w:val="000000"/>
+          <w:sz w:val="22"/>
+          <w:u w:val="none"/>
+          <w:effect w:val="none"/>
+          <w:shd w:fill="auto" w:val="clear"/>
+          <w:lang w:val="en-US"/>
+        </w:rPr>
+      </w:pPr>
+      <w:r>
+        <w:rPr>
           <w:b/>
           <w:bCs/>
           <w:i w:val="false"/>
@@ -975,23 +954,6 @@
           <w:shd w:fill="auto" w:val="clear"/>
           <w:lang w:val="en-US"/>
         </w:rPr>
-      </w:pPr>
-      <w:r>
-        <w:rPr>
-          <w:b/>
-          <w:bCs/>
-          <w:i w:val="false"/>
-          <w:caps w:val="false"/>
-          <w:smallCaps w:val="false"/>
-          <w:strike w:val="false"/>
-          <w:dstrike w:val="false"/>
-          <w:color w:val="000000"/>
-          <w:sz w:val="22"/>
-          <w:u w:val="none"/>
-          <w:effect w:val="none"/>
-          <w:shd w:fill="auto" w:val="clear"/>
-          <w:lang w:val="en-US"/>
-        </w:rPr>
         <w:t xml:space="preserve">Canva </w:t>
       </w:r>
       <w:r>
@@ -1051,7 +1013,7 @@
     </w:p>
     <w:p>
       <w:pPr>
-        <w:pStyle w:val="Cuerpodetexto"/>
+        <w:pStyle w:val="TextBody"/>
         <w:numPr>
           <w:ilvl w:val="0"/>
           <w:numId w:val="5"/>
@@ -1062,6 +1024,22 @@
         <w:rPr>
           <w:rFonts w:ascii="Liberation Serif" w:hAnsi="Liberation Serif"/>
           <w:b/>
+          <w:bCs/>
+          <w:i w:val="false"/>
+          <w:caps w:val="false"/>
+          <w:smallCaps w:val="false"/>
+          <w:strike w:val="false"/>
+          <w:dstrike w:val="false"/>
+          <w:color w:val="000000"/>
+          <w:sz w:val="22"/>
+          <w:u w:val="none"/>
+          <w:effect w:val="none"/>
+          <w:shd w:fill="auto" w:val="clear"/>
+          <w:lang w:val="en-US"/>
+        </w:rPr>
+      </w:pPr>
+      <w:r>
+        <w:rPr>
           <w:b/>
           <w:bCs/>
           <w:i w:val="false"/>
@@ -1076,7 +1054,26 @@
           <w:shd w:fill="auto" w:val="clear"/>
           <w:lang w:val="en-US"/>
         </w:rPr>
-      </w:pPr>
+        <w:t xml:space="preserve">Adobe Creative Cloud </w:t>
+      </w:r>
+      <w:r>
+        <w:rPr>
+          <w:b w:val="false"/>
+          <w:bCs w:val="false"/>
+          <w:i w:val="false"/>
+          <w:caps w:val="false"/>
+          <w:smallCaps w:val="false"/>
+          <w:strike w:val="false"/>
+          <w:dstrike w:val="false"/>
+          <w:color w:val="000000"/>
+          <w:sz w:val="22"/>
+          <w:u w:val="none"/>
+          <w:effect w:val="none"/>
+          <w:shd w:fill="auto" w:val="clear"/>
+          <w:lang w:val="en-US"/>
+        </w:rPr>
+        <w:t xml:space="preserve">is a comprehensive suite of creative tools for graphic design, photo editing, video production, and web development. Adobe Creative Cloud includes industry-standard software such as </w:t>
+      </w:r>
       <w:r>
         <w:rPr>
           <w:b/>
@@ -1093,7 +1090,7 @@
           <w:shd w:fill="auto" w:val="clear"/>
           <w:lang w:val="en-US"/>
         </w:rPr>
-        <w:t xml:space="preserve">Adobe Creative Cloud </w:t>
+        <w:t>Photoshop</w:t>
       </w:r>
       <w:r>
         <w:rPr>
@@ -1111,7 +1108,7 @@
           <w:shd w:fill="auto" w:val="clear"/>
           <w:lang w:val="en-US"/>
         </w:rPr>
-        <w:t xml:space="preserve">is a comprehensive suite of creative tools for graphic design, photo editing, video production, and web development. Adobe Creative Cloud includes industry-standard software such as </w:t>
+        <w:t xml:space="preserve"> and </w:t>
       </w:r>
       <w:r>
         <w:rPr>
@@ -1129,7 +1126,7 @@
           <w:shd w:fill="auto" w:val="clear"/>
           <w:lang w:val="en-US"/>
         </w:rPr>
-        <w:t>Photoshop</w:t>
+        <w:t>Illustrator</w:t>
       </w:r>
       <w:r>
         <w:rPr>
@@ -1147,48 +1144,12 @@
           <w:shd w:fill="auto" w:val="clear"/>
           <w:lang w:val="en-US"/>
         </w:rPr>
-        <w:t xml:space="preserve"> and </w:t>
-      </w:r>
-      <w:r>
-        <w:rPr>
-          <w:b/>
-          <w:bCs/>
-          <w:i w:val="false"/>
-          <w:caps w:val="false"/>
-          <w:smallCaps w:val="false"/>
-          <w:strike w:val="false"/>
-          <w:dstrike w:val="false"/>
-          <w:color w:val="000000"/>
-          <w:sz w:val="22"/>
-          <w:u w:val="none"/>
-          <w:effect w:val="none"/>
-          <w:shd w:fill="auto" w:val="clear"/>
-          <w:lang w:val="en-US"/>
-        </w:rPr>
-        <w:t>Illustrator</w:t>
-      </w:r>
-      <w:r>
-        <w:rPr>
-          <w:b w:val="false"/>
-          <w:bCs w:val="false"/>
-          <w:i w:val="false"/>
-          <w:caps w:val="false"/>
-          <w:smallCaps w:val="false"/>
-          <w:strike w:val="false"/>
-          <w:dstrike w:val="false"/>
-          <w:color w:val="000000"/>
-          <w:sz w:val="22"/>
-          <w:u w:val="none"/>
-          <w:effect w:val="none"/>
-          <w:shd w:fill="auto" w:val="clear"/>
-          <w:lang w:val="en-US"/>
-        </w:rPr>
         <w:t xml:space="preserve"> which will be used by our professional graphic designers to design different graphical elements of the game be it the simple game menu or complex boat designs.</w:t>
       </w:r>
     </w:p>
     <w:p>
       <w:pPr>
-        <w:pStyle w:val="Ttulo3"/>
+        <w:pStyle w:val="Heading3"/>
         <w:bidi w:val="0"/>
         <w:jc w:val="left"/>
         <w:rPr>
@@ -1204,7 +1165,7 @@
     </w:p>
     <w:p>
       <w:pPr>
-        <w:pStyle w:val="Cuerpodetexto"/>
+        <w:pStyle w:val="TextBody"/>
         <w:bidi w:val="0"/>
         <w:spacing w:lineRule="auto" w:line="331" w:before="0" w:after="0"/>
         <w:jc w:val="both"/>
@@ -1244,7 +1205,7 @@
     </w:p>
     <w:p>
       <w:pPr>
-        <w:pStyle w:val="Cuerpodetexto"/>
+        <w:pStyle w:val="TextBody"/>
         <w:numPr>
           <w:ilvl w:val="0"/>
           <w:numId w:val="6"/>
@@ -1408,7 +1369,7 @@
     </w:p>
     <w:p>
       <w:pPr>
-        <w:pStyle w:val="Cuerpodetexto"/>
+        <w:pStyle w:val="TextBody"/>
         <w:numPr>
           <w:ilvl w:val="0"/>
           <w:numId w:val="6"/>
@@ -1555,7 +1516,7 @@
     </w:p>
     <w:p>
       <w:pPr>
-        <w:pStyle w:val="Cuerpodetexto"/>
+        <w:pStyle w:val="TextBody"/>
         <w:bidi w:val="0"/>
         <w:spacing w:lineRule="auto" w:line="331" w:before="0" w:after="0"/>
         <w:jc w:val="both"/>
@@ -1594,7 +1555,7 @@
     </w:p>
     <w:p>
       <w:pPr>
-        <w:pStyle w:val="Ttulo1"/>
+        <w:pStyle w:val="Heading1"/>
         <w:bidi w:val="0"/>
         <w:jc w:val="left"/>
         <w:rPr>
@@ -1612,7 +1573,7 @@
     </w:p>
     <w:p>
       <w:pPr>
-        <w:pStyle w:val="Cuerpodetexto"/>
+        <w:pStyle w:val="TextBody"/>
         <w:bidi w:val="0"/>
         <w:jc w:val="left"/>
         <w:rPr>
@@ -1627,7 +1588,7 @@
     </w:p>
     <w:p>
       <w:pPr>
-        <w:pStyle w:val="Cuerpodetexto"/>
+        <w:pStyle w:val="TextBody"/>
         <w:numPr>
           <w:ilvl w:val="0"/>
           <w:numId w:val="7"/>
@@ -1653,7 +1614,6 @@
       </w:pPr>
       <w:r>
         <w:rPr>
-          <w:rFonts w:ascii="Liberation Serif" w:hAnsi="Liberation Serif"/>
           <w:b/>
           <w:bCs/>
           <w:i/>
@@ -1674,7 +1634,6 @@
       </w:r>
       <w:r>
         <w:rPr>
-          <w:rFonts w:ascii="Liberation Serif" w:hAnsi="Liberation Serif"/>
           <w:b w:val="false"/>
           <w:i w:val="false"/>
           <w:caps w:val="false"/>
@@ -1694,7 +1653,7 @@
     </w:p>
     <w:p>
       <w:pPr>
-        <w:pStyle w:val="Cuerpodetexto"/>
+        <w:pStyle w:val="TextBody"/>
         <w:numPr>
           <w:ilvl w:val="0"/>
           <w:numId w:val="0"/>
@@ -1721,7 +1680,6 @@
       </w:pPr>
       <w:r>
         <w:rPr>
-          <w:rFonts w:ascii="Liberation Serif" w:hAnsi="Liberation Serif"/>
           <w:b w:val="false"/>
           <w:i w:val="false"/>
           <w:caps w:val="false"/>
@@ -1743,7 +1701,7 @@
     </w:p>
     <w:p>
       <w:pPr>
-        <w:pStyle w:val="Cuerpodetexto"/>
+        <w:pStyle w:val="TextBody"/>
         <w:bidi w:val="0"/>
         <w:jc w:val="left"/>
         <w:rPr>
@@ -1755,16 +1713,15 @@
       </w:pPr>
       <w:r>
         <w:rPr>
-          <w:rFonts w:ascii="Liberation Serif" w:hAnsi="Liberation Serif"/>
-          <w:sz w:val="24"/>
-          <w:szCs w:val="24"/>
-          <w:lang w:val="en-US"/>
-        </w:rPr>
-      </w:r>
-    </w:p>
-    <w:p>
-      <w:pPr>
-        <w:pStyle w:val="Cuerpodetexto"/>
+          <w:sz w:val="24"/>
+          <w:szCs w:val="24"/>
+          <w:lang w:val="en-US"/>
+        </w:rPr>
+      </w:r>
+    </w:p>
+    <w:p>
+      <w:pPr>
+        <w:pStyle w:val="TextBody"/>
         <w:numPr>
           <w:ilvl w:val="0"/>
           <w:numId w:val="7"/>
@@ -1790,7 +1747,6 @@
       </w:pPr>
       <w:r>
         <w:rPr>
-          <w:rFonts w:ascii="Liberation Serif" w:hAnsi="Liberation Serif"/>
           <w:b/>
           <w:bCs/>
           <w:i/>
@@ -1811,48 +1767,46 @@
       </w:r>
       <w:r>
         <w:rPr>
+          <w:b w:val="false"/>
+          <w:i w:val="false"/>
+          <w:caps w:val="false"/>
+          <w:smallCaps w:val="false"/>
+          <w:strike w:val="false"/>
+          <w:dstrike w:val="false"/>
+          <w:color w:val="000000"/>
+          <w:sz w:val="24"/>
+          <w:szCs w:val="24"/>
+          <w:u w:val="none"/>
+          <w:effect w:val="none"/>
+          <w:shd w:fill="auto" w:val="clear"/>
+          <w:lang w:val="en-US"/>
+        </w:rPr>
+        <w:t xml:space="preserve"> With a more refined concept, we implemented the requirement diagram, risk management, role assignment, and future planning. Several meetings were conducted via Discord to oversee the progress of these tasks and their respective reviews.</w:t>
+      </w:r>
+    </w:p>
+    <w:p>
+      <w:pPr>
+        <w:pStyle w:val="TextBody"/>
+        <w:bidi w:val="0"/>
+        <w:jc w:val="left"/>
+        <w:rPr>
           <w:rFonts w:ascii="Liberation Serif" w:hAnsi="Liberation Serif"/>
-          <w:b w:val="false"/>
-          <w:i w:val="false"/>
-          <w:caps w:val="false"/>
-          <w:smallCaps w:val="false"/>
-          <w:strike w:val="false"/>
-          <w:dstrike w:val="false"/>
-          <w:color w:val="000000"/>
-          <w:sz w:val="24"/>
-          <w:szCs w:val="24"/>
-          <w:u w:val="none"/>
-          <w:effect w:val="none"/>
-          <w:shd w:fill="auto" w:val="clear"/>
-          <w:lang w:val="en-US"/>
-        </w:rPr>
-        <w:t xml:space="preserve"> With a more refined concept, we implemented the requirement diagram, risk management, role assignment, and future planning. Several meetings were conducted via Discord to oversee the progress of these tasks and their respective reviews.</w:t>
-      </w:r>
-    </w:p>
-    <w:p>
-      <w:pPr>
-        <w:pStyle w:val="Cuerpodetexto"/>
-        <w:bidi w:val="0"/>
-        <w:jc w:val="left"/>
-        <w:rPr>
-          <w:rFonts w:ascii="Liberation Serif" w:hAnsi="Liberation Serif"/>
-          <w:sz w:val="24"/>
-          <w:szCs w:val="24"/>
-          <w:lang w:val="en-US"/>
-        </w:rPr>
-      </w:pPr>
-      <w:r>
-        <w:rPr>
-          <w:rFonts w:ascii="Liberation Serif" w:hAnsi="Liberation Serif"/>
-          <w:sz w:val="24"/>
-          <w:szCs w:val="24"/>
-          <w:lang w:val="en-US"/>
-        </w:rPr>
-      </w:r>
-    </w:p>
-    <w:p>
-      <w:pPr>
-        <w:pStyle w:val="Cuerpodetexto"/>
+          <w:sz w:val="24"/>
+          <w:szCs w:val="24"/>
+          <w:lang w:val="en-US"/>
+        </w:rPr>
+      </w:pPr>
+      <w:r>
+        <w:rPr>
+          <w:sz w:val="24"/>
+          <w:szCs w:val="24"/>
+          <w:lang w:val="en-US"/>
+        </w:rPr>
+      </w:r>
+    </w:p>
+    <w:p>
+      <w:pPr>
+        <w:pStyle w:val="TextBody"/>
         <w:numPr>
           <w:ilvl w:val="0"/>
           <w:numId w:val="7"/>
@@ -1878,7 +1832,6 @@
       </w:pPr>
       <w:r>
         <w:rPr>
-          <w:rFonts w:ascii="Liberation Serif" w:hAnsi="Liberation Serif"/>
           <w:b/>
           <w:bCs/>
           <w:i/>
@@ -1899,86 +1852,82 @@
       </w:r>
       <w:r>
         <w:rPr>
+          <w:b w:val="false"/>
+          <w:i w:val="false"/>
+          <w:caps w:val="false"/>
+          <w:smallCaps w:val="false"/>
+          <w:strike w:val="false"/>
+          <w:dstrike w:val="false"/>
+          <w:color w:val="000000"/>
+          <w:sz w:val="24"/>
+          <w:szCs w:val="24"/>
+          <w:u w:val="none"/>
+          <w:effect w:val="none"/>
+          <w:shd w:fill="auto" w:val="clear"/>
+          <w:lang w:val="en-US"/>
+        </w:rPr>
+        <w:t xml:space="preserve"> Break for </w:t>
+      </w:r>
+      <w:r>
+        <w:rPr>
+          <w:b w:val="false"/>
+          <w:i w:val="false"/>
+          <w:caps w:val="false"/>
+          <w:smallCaps w:val="false"/>
+          <w:strike w:val="false"/>
+          <w:dstrike w:val="false"/>
+          <w:color w:val="000000"/>
+          <w:sz w:val="24"/>
+          <w:szCs w:val="24"/>
+          <w:u w:val="none"/>
+          <w:effect w:val="none"/>
+          <w:shd w:fill="auto" w:val="clear"/>
+          <w:lang w:val="en-US"/>
+        </w:rPr>
+        <w:t>Holy</w:t>
+      </w:r>
+      <w:r>
+        <w:rPr>
+          <w:b w:val="false"/>
+          <w:i w:val="false"/>
+          <w:caps w:val="false"/>
+          <w:smallCaps w:val="false"/>
+          <w:strike w:val="false"/>
+          <w:dstrike w:val="false"/>
+          <w:color w:val="000000"/>
+          <w:sz w:val="24"/>
+          <w:szCs w:val="24"/>
+          <w:u w:val="none"/>
+          <w:effect w:val="none"/>
+          <w:shd w:fill="auto" w:val="clear"/>
+          <w:lang w:val="en-US"/>
+        </w:rPr>
+        <w:t xml:space="preserve"> week.</w:t>
+      </w:r>
+    </w:p>
+    <w:p>
+      <w:pPr>
+        <w:pStyle w:val="TextBody"/>
+        <w:bidi w:val="0"/>
+        <w:jc w:val="left"/>
+        <w:rPr>
           <w:rFonts w:ascii="Liberation Serif" w:hAnsi="Liberation Serif"/>
-          <w:b w:val="false"/>
-          <w:i w:val="false"/>
-          <w:caps w:val="false"/>
-          <w:smallCaps w:val="false"/>
-          <w:strike w:val="false"/>
-          <w:dstrike w:val="false"/>
-          <w:color w:val="000000"/>
-          <w:sz w:val="24"/>
-          <w:szCs w:val="24"/>
-          <w:u w:val="none"/>
-          <w:effect w:val="none"/>
-          <w:shd w:fill="auto" w:val="clear"/>
-          <w:lang w:val="en-US"/>
-        </w:rPr>
-        <w:t xml:space="preserve"> Break for </w:t>
-      </w:r>
-      <w:r>
-        <w:rPr>
-          <w:rFonts w:ascii="Liberation Serif" w:hAnsi="Liberation Serif"/>
-          <w:b w:val="false"/>
-          <w:i w:val="false"/>
-          <w:caps w:val="false"/>
-          <w:smallCaps w:val="false"/>
-          <w:strike w:val="false"/>
-          <w:dstrike w:val="false"/>
-          <w:color w:val="000000"/>
-          <w:sz w:val="24"/>
-          <w:szCs w:val="24"/>
-          <w:u w:val="none"/>
-          <w:effect w:val="none"/>
-          <w:shd w:fill="auto" w:val="clear"/>
-          <w:lang w:val="en-US"/>
-        </w:rPr>
-        <w:t>Holy</w:t>
-      </w:r>
-      <w:r>
-        <w:rPr>
-          <w:rFonts w:ascii="Liberation Serif" w:hAnsi="Liberation Serif"/>
-          <w:b w:val="false"/>
-          <w:i w:val="false"/>
-          <w:caps w:val="false"/>
-          <w:smallCaps w:val="false"/>
-          <w:strike w:val="false"/>
-          <w:dstrike w:val="false"/>
-          <w:color w:val="000000"/>
-          <w:sz w:val="24"/>
-          <w:szCs w:val="24"/>
-          <w:u w:val="none"/>
-          <w:effect w:val="none"/>
-          <w:shd w:fill="auto" w:val="clear"/>
-          <w:lang w:val="en-US"/>
-        </w:rPr>
-        <w:t xml:space="preserve"> week.</w:t>
-      </w:r>
-    </w:p>
-    <w:p>
-      <w:pPr>
-        <w:pStyle w:val="Cuerpodetexto"/>
-        <w:bidi w:val="0"/>
-        <w:jc w:val="left"/>
-        <w:rPr>
-          <w:rFonts w:ascii="Liberation Serif" w:hAnsi="Liberation Serif"/>
-          <w:sz w:val="24"/>
-          <w:szCs w:val="24"/>
-          <w:lang w:val="en-US"/>
-        </w:rPr>
-      </w:pPr>
-      <w:r>
-        <w:rPr>
-          <w:rFonts w:ascii="Liberation Serif" w:hAnsi="Liberation Serif"/>
-          <w:sz w:val="24"/>
-          <w:szCs w:val="24"/>
-          <w:lang w:val="en-US"/>
-        </w:rPr>
-      </w:r>
-    </w:p>
-    <w:p>
-      <w:pPr>
-        <w:pStyle w:val="Cuerpodetexto"/>
+          <w:sz w:val="24"/>
+          <w:szCs w:val="24"/>
+          <w:lang w:val="en-US"/>
+        </w:rPr>
+      </w:pPr>
+      <w:r>
+        <w:rPr>
+          <w:sz w:val="24"/>
+          <w:szCs w:val="24"/>
+          <w:lang w:val="en-US"/>
+        </w:rPr>
+      </w:r>
+    </w:p>
+    <w:p>
+      <w:pPr>
+        <w:pStyle w:val="TextBody"/>
         <w:numPr>
           <w:ilvl w:val="0"/>
           <w:numId w:val="7"/>
@@ -2004,7 +1953,6 @@
       </w:pPr>
       <w:r>
         <w:rPr>
-          <w:rFonts w:ascii="Liberation Serif" w:hAnsi="Liberation Serif"/>
           <w:b/>
           <w:bCs/>
           <w:i/>
@@ -2025,7 +1973,6 @@
       </w:r>
       <w:r>
         <w:rPr>
-          <w:rFonts w:ascii="Liberation Serif" w:hAnsi="Liberation Serif"/>
           <w:b w:val="false"/>
           <w:i w:val="false"/>
           <w:caps w:val="false"/>
@@ -2045,7 +1992,7 @@
     </w:p>
     <w:p>
       <w:pPr>
-        <w:pStyle w:val="Cuerpodetexto"/>
+        <w:pStyle w:val="TextBody"/>
         <w:numPr>
           <w:ilvl w:val="0"/>
           <w:numId w:val="0"/>
@@ -2072,7 +2019,6 @@
       </w:pPr>
       <w:r>
         <w:rPr>
-          <w:rFonts w:ascii="Liberation Serif" w:hAnsi="Liberation Serif"/>
           <w:b w:val="false"/>
           <w:i w:val="false"/>
           <w:caps w:val="false"/>
@@ -2092,7 +2038,7 @@
     </w:p>
     <w:p>
       <w:pPr>
-        <w:pStyle w:val="Cuerpodetexto"/>
+        <w:pStyle w:val="TextBody"/>
         <w:numPr>
           <w:ilvl w:val="0"/>
           <w:numId w:val="0"/>
@@ -2119,48 +2065,46 @@
       </w:pPr>
       <w:r>
         <w:rPr>
+          <w:b w:val="false"/>
+          <w:i w:val="false"/>
+          <w:caps w:val="false"/>
+          <w:smallCaps w:val="false"/>
+          <w:strike w:val="false"/>
+          <w:dstrike w:val="false"/>
+          <w:color w:val="000000"/>
+          <w:sz w:val="24"/>
+          <w:szCs w:val="24"/>
+          <w:u w:val="none"/>
+          <w:effect w:val="none"/>
+          <w:shd w:fill="auto" w:val="clear"/>
+          <w:lang w:val="en-US"/>
+        </w:rPr>
+        <w:t>A general meeting was also held to consolidate ideas and review progress across the different sectors.</w:t>
+      </w:r>
+    </w:p>
+    <w:p>
+      <w:pPr>
+        <w:pStyle w:val="TextBody"/>
+        <w:bidi w:val="0"/>
+        <w:jc w:val="left"/>
+        <w:rPr>
           <w:rFonts w:ascii="Liberation Serif" w:hAnsi="Liberation Serif"/>
-          <w:b w:val="false"/>
-          <w:i w:val="false"/>
-          <w:caps w:val="false"/>
-          <w:smallCaps w:val="false"/>
-          <w:strike w:val="false"/>
-          <w:dstrike w:val="false"/>
-          <w:color w:val="000000"/>
-          <w:sz w:val="24"/>
-          <w:szCs w:val="24"/>
-          <w:u w:val="none"/>
-          <w:effect w:val="none"/>
-          <w:shd w:fill="auto" w:val="clear"/>
-          <w:lang w:val="en-US"/>
-        </w:rPr>
-        <w:t>A general meeting was also held to consolidate ideas and review progress across the different sectors.</w:t>
-      </w:r>
-    </w:p>
-    <w:p>
-      <w:pPr>
-        <w:pStyle w:val="Cuerpodetexto"/>
-        <w:bidi w:val="0"/>
-        <w:jc w:val="left"/>
-        <w:rPr>
-          <w:rFonts w:ascii="Liberation Serif" w:hAnsi="Liberation Serif"/>
-          <w:sz w:val="24"/>
-          <w:szCs w:val="24"/>
-          <w:lang w:val="en-US"/>
-        </w:rPr>
-      </w:pPr>
-      <w:r>
-        <w:rPr>
-          <w:rFonts w:ascii="Liberation Serif" w:hAnsi="Liberation Serif"/>
-          <w:sz w:val="24"/>
-          <w:szCs w:val="24"/>
-          <w:lang w:val="en-US"/>
-        </w:rPr>
-      </w:r>
-    </w:p>
-    <w:p>
-      <w:pPr>
-        <w:pStyle w:val="Cuerpodetexto"/>
+          <w:sz w:val="24"/>
+          <w:szCs w:val="24"/>
+          <w:lang w:val="en-US"/>
+        </w:rPr>
+      </w:pPr>
+      <w:r>
+        <w:rPr>
+          <w:sz w:val="24"/>
+          <w:szCs w:val="24"/>
+          <w:lang w:val="en-US"/>
+        </w:rPr>
+      </w:r>
+    </w:p>
+    <w:p>
+      <w:pPr>
+        <w:pStyle w:val="TextBody"/>
         <w:numPr>
           <w:ilvl w:val="0"/>
           <w:numId w:val="7"/>
@@ -2176,7 +2120,6 @@
       </w:pPr>
       <w:r>
         <w:rPr>
-          <w:rFonts w:ascii="Liberation Serif" w:hAnsi="Liberation Serif"/>
           <w:b/>
           <w:bCs/>
           <w:i/>
@@ -2197,7 +2140,6 @@
       </w:r>
       <w:r>
         <w:rPr>
-          <w:rFonts w:ascii="Liberation Serif" w:hAnsi="Liberation Serif"/>
           <w:b/>
           <w:bCs/>
           <w:i/>
@@ -2218,6 +2160,29 @@
       </w:r>
       <w:r>
         <w:rPr>
+          <w:b w:val="false"/>
+          <w:i w:val="false"/>
+          <w:caps w:val="false"/>
+          <w:smallCaps w:val="false"/>
+          <w:strike w:val="false"/>
+          <w:dstrike w:val="false"/>
+          <w:color w:val="000000"/>
+          <w:sz w:val="24"/>
+          <w:szCs w:val="24"/>
+          <w:u w:val="none"/>
+          <w:effect w:val="none"/>
+          <w:shd w:fill="auto" w:val="clear"/>
+          <w:lang w:val="en-US"/>
+        </w:rPr>
+        <w:t xml:space="preserve"> Beta versions of the game were archived, featuring boat movement, obstacles, and basic skins for boats, obstacles, and levels</w:t>
+      </w:r>
+    </w:p>
+    <w:p>
+      <w:pPr>
+        <w:pStyle w:val="TextBody"/>
+        <w:bidi w:val="0"/>
+        <w:spacing w:lineRule="auto" w:line="331" w:before="0" w:after="0"/>
+        <w:rPr>
           <w:rFonts w:ascii="Liberation Serif" w:hAnsi="Liberation Serif"/>
           <w:b w:val="false"/>
           <w:i w:val="false"/>
@@ -2233,39 +2198,28 @@
           <w:shd w:fill="auto" w:val="clear"/>
           <w:lang w:val="en-US"/>
         </w:rPr>
-        <w:t xml:space="preserve"> Beta versions of the game were archived, featuring boat movement, obstacles, and basic skins for boats, obstacles, and levels</w:t>
-      </w:r>
-    </w:p>
-    <w:p>
-      <w:pPr>
-        <w:pStyle w:val="Cuerpodetexto"/>
-        <w:bidi w:val="0"/>
-        <w:spacing w:lineRule="auto" w:line="331" w:before="0" w:after="0"/>
-        <w:rPr>
-          <w:b w:val="false"/>
-          <w:i w:val="false"/>
-          <w:caps w:val="false"/>
-          <w:smallCaps w:val="false"/>
-          <w:strike w:val="false"/>
-          <w:dstrike w:val="false"/>
-          <w:color w:val="000000"/>
-          <w:u w:val="none"/>
-          <w:effect w:val="none"/>
-          <w:shd w:fill="auto" w:val="clear"/>
-        </w:rPr>
-      </w:pPr>
-      <w:r>
-        <w:rPr>
-          <w:rFonts w:ascii="Liberation Serif" w:hAnsi="Liberation Serif"/>
-          <w:sz w:val="24"/>
-          <w:szCs w:val="24"/>
-          <w:lang w:val="en-US"/>
-        </w:rPr>
-      </w:r>
-    </w:p>
-    <w:p>
-      <w:pPr>
-        <w:pStyle w:val="Cuerpodetexto"/>
+      </w:pPr>
+      <w:r>
+        <w:rPr>
+          <w:b w:val="false"/>
+          <w:i w:val="false"/>
+          <w:caps w:val="false"/>
+          <w:smallCaps w:val="false"/>
+          <w:strike w:val="false"/>
+          <w:dstrike w:val="false"/>
+          <w:color w:val="000000"/>
+          <w:sz w:val="24"/>
+          <w:szCs w:val="24"/>
+          <w:u w:val="none"/>
+          <w:effect w:val="none"/>
+          <w:shd w:fill="auto" w:val="clear"/>
+          <w:lang w:val="en-US"/>
+        </w:rPr>
+      </w:r>
+    </w:p>
+    <w:p>
+      <w:pPr>
+        <w:pStyle w:val="TextBody"/>
         <w:numPr>
           <w:ilvl w:val="0"/>
           <w:numId w:val="7"/>
@@ -2291,7 +2245,6 @@
       </w:pPr>
       <w:r>
         <w:rPr>
-          <w:rFonts w:ascii="Liberation Serif" w:hAnsi="Liberation Serif"/>
           <w:b/>
           <w:bCs/>
           <w:i/>
@@ -2312,7 +2265,6 @@
       </w:r>
       <w:r>
         <w:rPr>
-          <w:rFonts w:ascii="Liberation Serif" w:hAnsi="Liberation Serif"/>
           <w:b w:val="false"/>
           <w:i w:val="false"/>
           <w:caps w:val="false"/>
@@ -2332,7 +2284,7 @@
     </w:p>
     <w:p>
       <w:pPr>
-        <w:pStyle w:val="Cuerpodetexto"/>
+        <w:pStyle w:val="TextBody"/>
         <w:numPr>
           <w:ilvl w:val="0"/>
           <w:numId w:val="0"/>
@@ -2359,48 +2311,46 @@
       </w:pPr>
       <w:r>
         <w:rPr>
+          <w:b w:val="false"/>
+          <w:i w:val="false"/>
+          <w:caps w:val="false"/>
+          <w:smallCaps w:val="false"/>
+          <w:strike w:val="false"/>
+          <w:dstrike w:val="false"/>
+          <w:color w:val="000000"/>
+          <w:sz w:val="24"/>
+          <w:szCs w:val="24"/>
+          <w:u w:val="none"/>
+          <w:effect w:val="none"/>
+          <w:shd w:fill="auto" w:val="clear"/>
+          <w:lang w:val="en-US"/>
+        </w:rPr>
+        <w:t>Graphic developers expanded the repertoire of boat and level skins.</w:t>
+      </w:r>
+    </w:p>
+    <w:p>
+      <w:pPr>
+        <w:pStyle w:val="TextBody"/>
+        <w:bidi w:val="0"/>
+        <w:jc w:val="left"/>
+        <w:rPr>
           <w:rFonts w:ascii="Liberation Serif" w:hAnsi="Liberation Serif"/>
-          <w:b w:val="false"/>
-          <w:i w:val="false"/>
-          <w:caps w:val="false"/>
-          <w:smallCaps w:val="false"/>
-          <w:strike w:val="false"/>
-          <w:dstrike w:val="false"/>
-          <w:color w:val="000000"/>
-          <w:sz w:val="24"/>
-          <w:szCs w:val="24"/>
-          <w:u w:val="none"/>
-          <w:effect w:val="none"/>
-          <w:shd w:fill="auto" w:val="clear"/>
-          <w:lang w:val="en-US"/>
-        </w:rPr>
-        <w:t>Graphic developers expanded the repertoire of boat and level skins.</w:t>
-      </w:r>
-    </w:p>
-    <w:p>
-      <w:pPr>
-        <w:pStyle w:val="Cuerpodetexto"/>
-        <w:bidi w:val="0"/>
-        <w:jc w:val="left"/>
-        <w:rPr>
-          <w:rFonts w:ascii="Liberation Serif" w:hAnsi="Liberation Serif"/>
-          <w:sz w:val="24"/>
-          <w:szCs w:val="24"/>
-          <w:lang w:val="en-US"/>
-        </w:rPr>
-      </w:pPr>
-      <w:r>
-        <w:rPr>
-          <w:rFonts w:ascii="Liberation Serif" w:hAnsi="Liberation Serif"/>
-          <w:sz w:val="24"/>
-          <w:szCs w:val="24"/>
-          <w:lang w:val="en-US"/>
-        </w:rPr>
-      </w:r>
-    </w:p>
-    <w:p>
-      <w:pPr>
-        <w:pStyle w:val="Cuerpodetexto"/>
+          <w:sz w:val="24"/>
+          <w:szCs w:val="24"/>
+          <w:lang w:val="en-US"/>
+        </w:rPr>
+      </w:pPr>
+      <w:r>
+        <w:rPr>
+          <w:sz w:val="24"/>
+          <w:szCs w:val="24"/>
+          <w:lang w:val="en-US"/>
+        </w:rPr>
+      </w:r>
+    </w:p>
+    <w:p>
+      <w:pPr>
+        <w:pStyle w:val="TextBody"/>
         <w:numPr>
           <w:ilvl w:val="0"/>
           <w:numId w:val="7"/>
@@ -2426,7 +2376,6 @@
       </w:pPr>
       <w:r>
         <w:rPr>
-          <w:rFonts w:ascii="Liberation Serif" w:hAnsi="Liberation Serif"/>
           <w:b/>
           <w:bCs/>
           <w:i/>
@@ -2447,7 +2396,6 @@
       </w:r>
       <w:r>
         <w:rPr>
-          <w:rFonts w:ascii="Liberation Serif" w:hAnsi="Liberation Serif"/>
           <w:b w:val="false"/>
           <w:i w:val="false"/>
           <w:caps w:val="false"/>
@@ -2467,7 +2415,7 @@
     </w:p>
     <w:p>
       <w:pPr>
-        <w:pStyle w:val="Cuerpodetexto"/>
+        <w:pStyle w:val="TextBody"/>
         <w:numPr>
           <w:ilvl w:val="0"/>
           <w:numId w:val="0"/>
@@ -2477,12 +2425,45 @@
         <w:ind w:left="720" w:hanging="0"/>
         <w:rPr>
           <w:rFonts w:ascii="Liberation Serif" w:hAnsi="Liberation Serif"/>
-          <w:sz w:val="24"/>
-          <w:szCs w:val="24"/>
-          <w:lang w:val="en-US"/>
-        </w:rPr>
-      </w:pPr>
-      <w:r>
+          <w:b w:val="false"/>
+          <w:i w:val="false"/>
+          <w:caps w:val="false"/>
+          <w:smallCaps w:val="false"/>
+          <w:strike w:val="false"/>
+          <w:dstrike w:val="false"/>
+          <w:color w:val="000000"/>
+          <w:sz w:val="24"/>
+          <w:szCs w:val="24"/>
+          <w:u w:val="none"/>
+          <w:effect w:val="none"/>
+          <w:shd w:fill="auto" w:val="clear"/>
+          <w:lang w:val="en-US"/>
+        </w:rPr>
+      </w:pPr>
+      <w:r>
+        <w:rPr>
+          <w:b w:val="false"/>
+          <w:i w:val="false"/>
+          <w:caps w:val="false"/>
+          <w:smallCaps w:val="false"/>
+          <w:strike w:val="false"/>
+          <w:dstrike w:val="false"/>
+          <w:color w:val="000000"/>
+          <w:sz w:val="24"/>
+          <w:szCs w:val="24"/>
+          <w:u w:val="none"/>
+          <w:effect w:val="none"/>
+          <w:shd w:fill="auto" w:val="clear"/>
+          <w:lang w:val="en-US"/>
+        </w:rPr>
+        <w:t>Graphic designers introduced a degraded version of boats to depict damage accumulation, upgrading previous iterations as necessary.</w:t>
+      </w:r>
+    </w:p>
+    <w:p>
+      <w:pPr>
+        <w:pStyle w:val="TextBody"/>
+        <w:bidi w:val="0"/>
+        <w:spacing w:lineRule="auto" w:line="331" w:before="0" w:after="0"/>
         <w:rPr>
           <w:rFonts w:ascii="Liberation Serif" w:hAnsi="Liberation Serif"/>
           <w:b w:val="false"/>
@@ -2499,39 +2480,28 @@
           <w:shd w:fill="auto" w:val="clear"/>
           <w:lang w:val="en-US"/>
         </w:rPr>
-        <w:t>Graphic designers introduced a degraded version of boats to depict damage accumulation, upgrading previous iterations as necessary.</w:t>
-      </w:r>
-    </w:p>
-    <w:p>
-      <w:pPr>
-        <w:pStyle w:val="Cuerpodetexto"/>
-        <w:bidi w:val="0"/>
-        <w:spacing w:lineRule="auto" w:line="331" w:before="0" w:after="0"/>
-        <w:rPr>
-          <w:b w:val="false"/>
-          <w:i w:val="false"/>
-          <w:caps w:val="false"/>
-          <w:smallCaps w:val="false"/>
-          <w:strike w:val="false"/>
-          <w:dstrike w:val="false"/>
-          <w:color w:val="000000"/>
-          <w:u w:val="none"/>
-          <w:effect w:val="none"/>
-          <w:shd w:fill="auto" w:val="clear"/>
-        </w:rPr>
-      </w:pPr>
-      <w:r>
-        <w:rPr>
-          <w:rFonts w:ascii="Liberation Serif" w:hAnsi="Liberation Serif"/>
-          <w:sz w:val="24"/>
-          <w:szCs w:val="24"/>
-          <w:lang w:val="en-US"/>
-        </w:rPr>
-      </w:r>
-    </w:p>
-    <w:p>
-      <w:pPr>
-        <w:pStyle w:val="Cuerpodetexto"/>
+      </w:pPr>
+      <w:r>
+        <w:rPr>
+          <w:b w:val="false"/>
+          <w:i w:val="false"/>
+          <w:caps w:val="false"/>
+          <w:smallCaps w:val="false"/>
+          <w:strike w:val="false"/>
+          <w:dstrike w:val="false"/>
+          <w:color w:val="000000"/>
+          <w:sz w:val="24"/>
+          <w:szCs w:val="24"/>
+          <w:u w:val="none"/>
+          <w:effect w:val="none"/>
+          <w:shd w:fill="auto" w:val="clear"/>
+          <w:lang w:val="en-US"/>
+        </w:rPr>
+      </w:r>
+    </w:p>
+    <w:p>
+      <w:pPr>
+        <w:pStyle w:val="TextBody"/>
         <w:numPr>
           <w:ilvl w:val="0"/>
           <w:numId w:val="7"/>
@@ -2542,7 +2512,6 @@
       </w:pPr>
       <w:r>
         <w:rPr>
-          <w:rFonts w:ascii="Liberation Serif" w:hAnsi="Liberation Serif"/>
           <w:b/>
           <w:bCs/>
           <w:i/>
@@ -2563,7 +2532,6 @@
       </w:r>
       <w:r>
         <w:rPr>
-          <w:rFonts w:ascii="Liberation Serif" w:hAnsi="Liberation Serif"/>
           <w:b w:val="false"/>
           <w:i w:val="false"/>
           <w:caps w:val="false"/>
@@ -2582,7 +2550,6 @@
       </w:r>
       <w:r>
         <w:rPr>
-          <w:rFonts w:ascii="Liberation Serif" w:hAnsi="Liberation Serif"/>
           <w:b w:val="false"/>
           <w:i w:val="false"/>
           <w:caps w:val="false"/>
@@ -2618,7 +2585,7 @@
   <w:abstractNum w:abstractNumId="1">
     <w:lvl w:ilvl="0">
       <w:start w:val="1"/>
-      <w:pStyle w:val="Ttulo1"/>
+      <w:pStyle w:val="Heading1"/>
       <w:numFmt w:val="none"/>
       <w:suff w:val="nothing"/>
       <w:lvlText w:val="%1"/>
@@ -3619,10 +3586,10 @@
       <w:lang w:val="es-ES" w:eastAsia="zh-CN" w:bidi="hi-IN"/>
     </w:rPr>
   </w:style>
-  <w:style w:type="paragraph" w:styleId="Ttulo1">
+  <w:style w:type="paragraph" w:styleId="Heading1">
     <w:name w:val="Heading 1"/>
-    <w:basedOn w:val="Ttulo"/>
-    <w:next w:val="Cuerpodetexto"/>
+    <w:basedOn w:val="Heading"/>
+    <w:next w:val="TextBody"/>
     <w:qFormat/>
     <w:pPr>
       <w:numPr>
@@ -3639,10 +3606,10 @@
       <w:szCs w:val="36"/>
     </w:rPr>
   </w:style>
-  <w:style w:type="paragraph" w:styleId="Ttulo2">
+  <w:style w:type="paragraph" w:styleId="Heading2">
     <w:name w:val="Heading 2"/>
-    <w:basedOn w:val="Ttulo"/>
-    <w:next w:val="Cuerpodetexto"/>
+    <w:basedOn w:val="Heading"/>
+    <w:next w:val="TextBody"/>
     <w:qFormat/>
     <w:pPr>
       <w:numPr>
@@ -3660,10 +3627,10 @@
       <w:szCs w:val="36"/>
     </w:rPr>
   </w:style>
-  <w:style w:type="paragraph" w:styleId="Ttulo3">
+  <w:style w:type="paragraph" w:styleId="Heading3">
     <w:name w:val="Heading 3"/>
-    <w:basedOn w:val="Ttulo"/>
-    <w:next w:val="Cuerpodetexto"/>
+    <w:basedOn w:val="Heading"/>
+    <w:next w:val="TextBody"/>
     <w:qFormat/>
     <w:pPr>
       <w:numPr>
@@ -3681,17 +3648,17 @@
       <w:szCs w:val="28"/>
     </w:rPr>
   </w:style>
-  <w:style w:type="character" w:styleId="Vietas">
-    <w:name w:val="Viñetas"/>
+  <w:style w:type="character" w:styleId="Bullets">
+    <w:name w:val="Bullets"/>
     <w:qFormat/>
     <w:rPr>
       <w:rFonts w:ascii="OpenSymbol" w:hAnsi="OpenSymbol" w:eastAsia="OpenSymbol" w:cs="OpenSymbol"/>
     </w:rPr>
   </w:style>
-  <w:style w:type="paragraph" w:styleId="Ttulo">
-    <w:name w:val="Título"/>
+  <w:style w:type="paragraph" w:styleId="Heading">
+    <w:name w:val="Heading"/>
     <w:basedOn w:val="Normal"/>
-    <w:next w:val="Cuerpodetexto"/>
+    <w:next w:val="TextBody"/>
     <w:qFormat/>
     <w:pPr>
       <w:keepNext w:val="true"/>
@@ -3703,7 +3670,7 @@
       <w:szCs w:val="28"/>
     </w:rPr>
   </w:style>
-  <w:style w:type="paragraph" w:styleId="Cuerpodetexto">
+  <w:style w:type="paragraph" w:styleId="TextBody">
     <w:name w:val="Body Text"/>
     <w:basedOn w:val="Normal"/>
     <w:pPr>
@@ -3711,15 +3678,15 @@
     </w:pPr>
     <w:rPr/>
   </w:style>
-  <w:style w:type="paragraph" w:styleId="Lista">
+  <w:style w:type="paragraph" w:styleId="List">
     <w:name w:val="List"/>
-    <w:basedOn w:val="Cuerpodetexto"/>
+    <w:basedOn w:val="TextBody"/>
     <w:pPr/>
     <w:rPr>
       <w:rFonts w:cs="FreeSans"/>
     </w:rPr>
   </w:style>
-  <w:style w:type="paragraph" w:styleId="Leyenda">
+  <w:style w:type="paragraph" w:styleId="Caption">
     <w:name w:val="Caption"/>
     <w:basedOn w:val="Normal"/>
     <w:qFormat/>
@@ -3735,8 +3702,8 @@
       <w:szCs w:val="24"/>
     </w:rPr>
   </w:style>
-  <w:style w:type="paragraph" w:styleId="Ndice">
-    <w:name w:val="Índice"/>
+  <w:style w:type="paragraph" w:styleId="Index">
+    <w:name w:val="Index"/>
     <w:basedOn w:val="Normal"/>
     <w:qFormat/>
     <w:pPr>

</xml_diff>